<commit_message>
lu: final version of report
</commit_message>
<xml_diff>
--- a/LU_Decomposition/report.docx
+++ b/LU_Decomposition/report.docx
@@ -366,6 +366,43 @@
           <w:lang w:val="ru-RU"/>
         </w:rPr>
         <w:t>по лабораторной работе</w:t>
+      </w:r>
+    </w:p>
+    <w:p>
+      <w:pPr>
+        <w:spacing w:line="0" w:lineRule="atLeast"/>
+        <w:jc w:val="center"/>
+        <w:rPr>
+          <w:rFonts w:ascii="Times New Roman" w:eastAsia="Times New Roman" w:hAnsi="Times New Roman"/>
+          <w:sz w:val="28"/>
+          <w:lang w:val="ru-RU"/>
+        </w:rPr>
+      </w:pPr>
+      <w:r>
+        <w:rPr>
+          <w:rFonts w:ascii="Times New Roman" w:eastAsia="Times New Roman" w:hAnsi="Times New Roman"/>
+          <w:b/>
+          <w:sz w:val="28"/>
+          <w:lang w:val="ru-RU"/>
+        </w:rPr>
+        <w:t xml:space="preserve">«Блочное </w:t>
+      </w:r>
+      <w:r>
+        <w:rPr>
+          <w:rFonts w:ascii="Times New Roman" w:eastAsia="Times New Roman" w:hAnsi="Times New Roman"/>
+          <w:b/>
+          <w:sz w:val="28"/>
+        </w:rPr>
+        <w:t>LU</w:t>
+      </w:r>
+      <w:r>
+        <w:rPr>
+          <w:rFonts w:ascii="Times New Roman" w:eastAsia="Times New Roman" w:hAnsi="Times New Roman"/>
+          <w:b/>
+          <w:sz w:val="28"/>
+          <w:lang w:val="ru-RU"/>
+        </w:rPr>
+        <w:t xml:space="preserve"> – разложение для квадратной матрицы»</w:t>
       </w:r>
     </w:p>
     <w:p>
@@ -822,6 +859,10 @@
     <w:sdt>
       <w:sdtPr>
         <w:rPr>
+          <w:rFonts w:ascii="Calibri" w:eastAsia="Calibri" w:hAnsi="Calibri" w:cs="Arial"/>
+          <w:color w:val="auto"/>
+          <w:sz w:val="20"/>
+          <w:szCs w:val="20"/>
           <w:lang w:val="ru-RU"/>
         </w:rPr>
         <w:id w:val="-1610431720"/>
@@ -832,12 +873,8 @@
       </w:sdtPr>
       <w:sdtEndPr>
         <w:rPr>
-          <w:rFonts w:ascii="Calibri" w:eastAsia="Calibri" w:hAnsi="Calibri" w:cs="Arial"/>
           <w:b/>
           <w:bCs/>
-          <w:color w:val="auto"/>
-          <w:sz w:val="20"/>
-          <w:szCs w:val="20"/>
         </w:rPr>
       </w:sdtEndPr>
       <w:sdtContent>
@@ -2717,31 +2754,7 @@
           <w:shd w:val="clear" w:color="auto" w:fill="FFFFFF"/>
           <w:lang w:val="ru-RU"/>
         </w:rPr>
-        <w:t xml:space="preserve">— </w:t>
-      </w:r>
-      <w:proofErr w:type="spellStart"/>
-      <w:r>
-        <w:rPr>
-          <w:rFonts w:ascii="Times New Roman" w:hAnsi="Times New Roman" w:cs="Times New Roman"/>
-          <w:color w:val="222222"/>
-          <w:sz w:val="24"/>
-          <w:szCs w:val="24"/>
-          <w:shd w:val="clear" w:color="auto" w:fill="FFFFFF"/>
-          <w:lang w:val="ru-RU"/>
-        </w:rPr>
-        <w:t>нижнетреугольная</w:t>
-      </w:r>
-      <w:proofErr w:type="spellEnd"/>
-      <w:r>
-        <w:rPr>
-          <w:rFonts w:ascii="Times New Roman" w:hAnsi="Times New Roman" w:cs="Times New Roman"/>
-          <w:color w:val="222222"/>
-          <w:sz w:val="24"/>
-          <w:szCs w:val="24"/>
-          <w:shd w:val="clear" w:color="auto" w:fill="FFFFFF"/>
-          <w:lang w:val="ru-RU"/>
-        </w:rPr>
-        <w:t xml:space="preserve"> матрица с еди</w:t>
+        <w:t>— нижнетреугольная матрица с еди</w:t>
       </w:r>
       <w:r>
         <w:rPr>
@@ -6830,7 +6843,7 @@
                                 <w:i w:val="0"/>
                                 <w:noProof/>
                                 <w:color w:val="auto"/>
-                                <w:sz w:val="24"/>
+                                <w:sz w:val="20"/>
                                 <w:szCs w:val="24"/>
                                 <w:lang w:val="ru-RU"/>
                               </w:rPr>
@@ -6840,7 +6853,7 @@
                                 <w:rFonts w:ascii="Times New Roman" w:hAnsi="Times New Roman" w:cs="Times New Roman"/>
                                 <w:i w:val="0"/>
                                 <w:color w:val="auto"/>
-                                <w:sz w:val="24"/>
+                                <w:sz w:val="20"/>
                                 <w:szCs w:val="24"/>
                                 <w:lang w:val="ru-RU"/>
                               </w:rPr>
@@ -6851,7 +6864,7 @@
                                 <w:rFonts w:ascii="Times New Roman" w:hAnsi="Times New Roman" w:cs="Times New Roman"/>
                                 <w:i w:val="0"/>
                                 <w:color w:val="auto"/>
-                                <w:sz w:val="24"/>
+                                <w:sz w:val="20"/>
                                 <w:szCs w:val="24"/>
                               </w:rPr>
                               <w:fldChar w:fldCharType="begin"/>
@@ -6861,7 +6874,7 @@
                                 <w:rFonts w:ascii="Times New Roman" w:hAnsi="Times New Roman" w:cs="Times New Roman"/>
                                 <w:i w:val="0"/>
                                 <w:color w:val="auto"/>
-                                <w:sz w:val="24"/>
+                                <w:sz w:val="20"/>
                                 <w:szCs w:val="24"/>
                                 <w:lang w:val="ru-RU"/>
                               </w:rPr>
@@ -6872,7 +6885,7 @@
                                 <w:rFonts w:ascii="Times New Roman" w:hAnsi="Times New Roman" w:cs="Times New Roman"/>
                                 <w:i w:val="0"/>
                                 <w:color w:val="auto"/>
-                                <w:sz w:val="24"/>
+                                <w:sz w:val="20"/>
                                 <w:szCs w:val="24"/>
                               </w:rPr>
                               <w:instrText>SEQ</w:instrText>
@@ -6882,7 +6895,7 @@
                                 <w:rFonts w:ascii="Times New Roman" w:hAnsi="Times New Roman" w:cs="Times New Roman"/>
                                 <w:i w:val="0"/>
                                 <w:color w:val="auto"/>
-                                <w:sz w:val="24"/>
+                                <w:sz w:val="20"/>
                                 <w:szCs w:val="24"/>
                                 <w:lang w:val="ru-RU"/>
                               </w:rPr>
@@ -6893,7 +6906,7 @@
                                 <w:rFonts w:ascii="Times New Roman" w:hAnsi="Times New Roman" w:cs="Times New Roman"/>
                                 <w:i w:val="0"/>
                                 <w:color w:val="auto"/>
-                                <w:sz w:val="24"/>
+                                <w:sz w:val="20"/>
                                 <w:szCs w:val="24"/>
                               </w:rPr>
                               <w:instrText>ARABIC</w:instrText>
@@ -6903,7 +6916,7 @@
                                 <w:rFonts w:ascii="Times New Roman" w:hAnsi="Times New Roman" w:cs="Times New Roman"/>
                                 <w:i w:val="0"/>
                                 <w:color w:val="auto"/>
-                                <w:sz w:val="24"/>
+                                <w:sz w:val="20"/>
                                 <w:szCs w:val="24"/>
                                 <w:lang w:val="ru-RU"/>
                               </w:rPr>
@@ -6914,7 +6927,7 @@
                                 <w:rFonts w:ascii="Times New Roman" w:hAnsi="Times New Roman" w:cs="Times New Roman"/>
                                 <w:i w:val="0"/>
                                 <w:color w:val="auto"/>
-                                <w:sz w:val="24"/>
+                                <w:sz w:val="20"/>
                                 <w:szCs w:val="24"/>
                               </w:rPr>
                               <w:fldChar w:fldCharType="separate"/>
@@ -6925,8 +6938,9 @@
                                 <w:i w:val="0"/>
                                 <w:noProof/>
                                 <w:color w:val="auto"/>
-                                <w:sz w:val="24"/>
+                                <w:sz w:val="20"/>
                                 <w:szCs w:val="24"/>
+                                <w:lang w:val="ru-RU"/>
                               </w:rPr>
                               <w:t>1</w:t>
                             </w:r>
@@ -6935,7 +6949,7 @@
                                 <w:rFonts w:ascii="Times New Roman" w:hAnsi="Times New Roman" w:cs="Times New Roman"/>
                                 <w:i w:val="0"/>
                                 <w:color w:val="auto"/>
-                                <w:sz w:val="24"/>
+                                <w:sz w:val="20"/>
                                 <w:szCs w:val="24"/>
                               </w:rPr>
                               <w:fldChar w:fldCharType="end"/>
@@ -6945,7 +6959,7 @@
                                 <w:rFonts w:ascii="Times New Roman" w:hAnsi="Times New Roman" w:cs="Times New Roman"/>
                                 <w:i w:val="0"/>
                                 <w:color w:val="auto"/>
-                                <w:sz w:val="24"/>
+                                <w:sz w:val="20"/>
                                 <w:szCs w:val="24"/>
                                 <w:lang w:val="ru-RU"/>
                               </w:rPr>
@@ -6984,7 +6998,7 @@
                           <w:i w:val="0"/>
                           <w:noProof/>
                           <w:color w:val="auto"/>
-                          <w:sz w:val="24"/>
+                          <w:sz w:val="20"/>
                           <w:szCs w:val="24"/>
                           <w:lang w:val="ru-RU"/>
                         </w:rPr>
@@ -6994,7 +7008,7 @@
                           <w:rFonts w:ascii="Times New Roman" w:hAnsi="Times New Roman" w:cs="Times New Roman"/>
                           <w:i w:val="0"/>
                           <w:color w:val="auto"/>
-                          <w:sz w:val="24"/>
+                          <w:sz w:val="20"/>
                           <w:szCs w:val="24"/>
                           <w:lang w:val="ru-RU"/>
                         </w:rPr>
@@ -7005,7 +7019,7 @@
                           <w:rFonts w:ascii="Times New Roman" w:hAnsi="Times New Roman" w:cs="Times New Roman"/>
                           <w:i w:val="0"/>
                           <w:color w:val="auto"/>
-                          <w:sz w:val="24"/>
+                          <w:sz w:val="20"/>
                           <w:szCs w:val="24"/>
                         </w:rPr>
                         <w:fldChar w:fldCharType="begin"/>
@@ -7015,7 +7029,7 @@
                           <w:rFonts w:ascii="Times New Roman" w:hAnsi="Times New Roman" w:cs="Times New Roman"/>
                           <w:i w:val="0"/>
                           <w:color w:val="auto"/>
-                          <w:sz w:val="24"/>
+                          <w:sz w:val="20"/>
                           <w:szCs w:val="24"/>
                           <w:lang w:val="ru-RU"/>
                         </w:rPr>
@@ -7026,7 +7040,7 @@
                           <w:rFonts w:ascii="Times New Roman" w:hAnsi="Times New Roman" w:cs="Times New Roman"/>
                           <w:i w:val="0"/>
                           <w:color w:val="auto"/>
-                          <w:sz w:val="24"/>
+                          <w:sz w:val="20"/>
                           <w:szCs w:val="24"/>
                         </w:rPr>
                         <w:instrText>SEQ</w:instrText>
@@ -7036,7 +7050,7 @@
                           <w:rFonts w:ascii="Times New Roman" w:hAnsi="Times New Roman" w:cs="Times New Roman"/>
                           <w:i w:val="0"/>
                           <w:color w:val="auto"/>
-                          <w:sz w:val="24"/>
+                          <w:sz w:val="20"/>
                           <w:szCs w:val="24"/>
                           <w:lang w:val="ru-RU"/>
                         </w:rPr>
@@ -7047,7 +7061,7 @@
                           <w:rFonts w:ascii="Times New Roman" w:hAnsi="Times New Roman" w:cs="Times New Roman"/>
                           <w:i w:val="0"/>
                           <w:color w:val="auto"/>
-                          <w:sz w:val="24"/>
+                          <w:sz w:val="20"/>
                           <w:szCs w:val="24"/>
                         </w:rPr>
                         <w:instrText>ARABIC</w:instrText>
@@ -7057,7 +7071,7 @@
                           <w:rFonts w:ascii="Times New Roman" w:hAnsi="Times New Roman" w:cs="Times New Roman"/>
                           <w:i w:val="0"/>
                           <w:color w:val="auto"/>
-                          <w:sz w:val="24"/>
+                          <w:sz w:val="20"/>
                           <w:szCs w:val="24"/>
                           <w:lang w:val="ru-RU"/>
                         </w:rPr>
@@ -7068,7 +7082,7 @@
                           <w:rFonts w:ascii="Times New Roman" w:hAnsi="Times New Roman" w:cs="Times New Roman"/>
                           <w:i w:val="0"/>
                           <w:color w:val="auto"/>
-                          <w:sz w:val="24"/>
+                          <w:sz w:val="20"/>
                           <w:szCs w:val="24"/>
                         </w:rPr>
                         <w:fldChar w:fldCharType="separate"/>
@@ -7079,8 +7093,9 @@
                           <w:i w:val="0"/>
                           <w:noProof/>
                           <w:color w:val="auto"/>
-                          <w:sz w:val="24"/>
+                          <w:sz w:val="20"/>
                           <w:szCs w:val="24"/>
+                          <w:lang w:val="ru-RU"/>
                         </w:rPr>
                         <w:t>1</w:t>
                       </w:r>
@@ -7089,7 +7104,7 @@
                           <w:rFonts w:ascii="Times New Roman" w:hAnsi="Times New Roman" w:cs="Times New Roman"/>
                           <w:i w:val="0"/>
                           <w:color w:val="auto"/>
-                          <w:sz w:val="24"/>
+                          <w:sz w:val="20"/>
                           <w:szCs w:val="24"/>
                         </w:rPr>
                         <w:fldChar w:fldCharType="end"/>
@@ -7099,7 +7114,7 @@
                           <w:rFonts w:ascii="Times New Roman" w:hAnsi="Times New Roman" w:cs="Times New Roman"/>
                           <w:i w:val="0"/>
                           <w:color w:val="auto"/>
-                          <w:sz w:val="24"/>
+                          <w:sz w:val="20"/>
                           <w:szCs w:val="24"/>
                           <w:lang w:val="ru-RU"/>
                         </w:rPr>
@@ -7117,7 +7132,6 @@
       <w:r>
         <w:rPr>
           <w:noProof/>
-          <w:lang w:val="ru-RU"/>
         </w:rPr>
         <mc:AlternateContent>
           <mc:Choice Requires="wps">
@@ -12244,7 +12258,7 @@
                                 <w:i w:val="0"/>
                                 <w:noProof/>
                                 <w:color w:val="auto"/>
-                                <w:sz w:val="24"/>
+                                <w:sz w:val="20"/>
                                 <w:szCs w:val="24"/>
                                 <w:lang w:val="ru-RU"/>
                               </w:rPr>
@@ -12255,7 +12269,7 @@
                                 <w:rFonts w:ascii="Times New Roman" w:hAnsi="Times New Roman" w:cs="Times New Roman"/>
                                 <w:i w:val="0"/>
                                 <w:color w:val="auto"/>
-                                <w:sz w:val="24"/>
+                                <w:sz w:val="20"/>
                                 <w:szCs w:val="24"/>
                               </w:rPr>
                               <w:t>Листинг</w:t>
@@ -12266,7 +12280,7 @@
                                 <w:rFonts w:ascii="Times New Roman" w:hAnsi="Times New Roman" w:cs="Times New Roman"/>
                                 <w:i w:val="0"/>
                                 <w:color w:val="auto"/>
-                                <w:sz w:val="24"/>
+                                <w:sz w:val="20"/>
                                 <w:szCs w:val="24"/>
                               </w:rPr>
                               <w:t xml:space="preserve"> </w:t>
@@ -12276,7 +12290,7 @@
                                 <w:rFonts w:ascii="Times New Roman" w:hAnsi="Times New Roman" w:cs="Times New Roman"/>
                                 <w:i w:val="0"/>
                                 <w:color w:val="auto"/>
-                                <w:sz w:val="24"/>
+                                <w:sz w:val="20"/>
                                 <w:szCs w:val="24"/>
                                 <w:lang w:val="ru-RU"/>
                               </w:rPr>
@@ -12311,7 +12325,7 @@
                           <w:i w:val="0"/>
                           <w:noProof/>
                           <w:color w:val="auto"/>
-                          <w:sz w:val="24"/>
+                          <w:sz w:val="20"/>
                           <w:szCs w:val="24"/>
                           <w:lang w:val="ru-RU"/>
                         </w:rPr>
@@ -12322,7 +12336,7 @@
                           <w:rFonts w:ascii="Times New Roman" w:hAnsi="Times New Roman" w:cs="Times New Roman"/>
                           <w:i w:val="0"/>
                           <w:color w:val="auto"/>
-                          <w:sz w:val="24"/>
+                          <w:sz w:val="20"/>
                           <w:szCs w:val="24"/>
                         </w:rPr>
                         <w:t>Листинг</w:t>
@@ -12333,7 +12347,7 @@
                           <w:rFonts w:ascii="Times New Roman" w:hAnsi="Times New Roman" w:cs="Times New Roman"/>
                           <w:i w:val="0"/>
                           <w:color w:val="auto"/>
-                          <w:sz w:val="24"/>
+                          <w:sz w:val="20"/>
                           <w:szCs w:val="24"/>
                         </w:rPr>
                         <w:t xml:space="preserve"> </w:t>
@@ -12343,7 +12357,7 @@
                           <w:rFonts w:ascii="Times New Roman" w:hAnsi="Times New Roman" w:cs="Times New Roman"/>
                           <w:i w:val="0"/>
                           <w:color w:val="auto"/>
-                          <w:sz w:val="24"/>
+                          <w:sz w:val="20"/>
                           <w:szCs w:val="24"/>
                           <w:lang w:val="ru-RU"/>
                         </w:rPr>
@@ -12361,7 +12375,6 @@
       <w:r>
         <w:rPr>
           <w:noProof/>
-          <w:lang w:val="ru-RU"/>
         </w:rPr>
         <mc:AlternateContent>
           <mc:Choice Requires="wps">
@@ -16542,7 +16555,7 @@
                                 <w:rFonts w:ascii="Times New Roman" w:hAnsi="Times New Roman" w:cs="Times New Roman"/>
                                 <w:i w:val="0"/>
                                 <w:noProof/>
-                                <w:sz w:val="24"/>
+                                <w:sz w:val="20"/>
                                 <w:szCs w:val="24"/>
                                 <w:lang w:val="ru-RU"/>
                               </w:rPr>
@@ -16552,7 +16565,7 @@
                               <w:rPr>
                                 <w:rFonts w:ascii="Times New Roman" w:hAnsi="Times New Roman" w:cs="Times New Roman"/>
                                 <w:i w:val="0"/>
-                                <w:sz w:val="24"/>
+                                <w:sz w:val="20"/>
                                 <w:szCs w:val="24"/>
                               </w:rPr>
                               <w:t>Листинг</w:t>
@@ -16562,7 +16575,7 @@
                               <w:rPr>
                                 <w:rFonts w:ascii="Times New Roman" w:hAnsi="Times New Roman" w:cs="Times New Roman"/>
                                 <w:i w:val="0"/>
-                                <w:sz w:val="24"/>
+                                <w:sz w:val="20"/>
                                 <w:szCs w:val="24"/>
                               </w:rPr>
                               <w:t xml:space="preserve"> </w:t>
@@ -16571,7 +16584,7 @@
                               <w:rPr>
                                 <w:rFonts w:ascii="Times New Roman" w:hAnsi="Times New Roman" w:cs="Times New Roman"/>
                                 <w:i w:val="0"/>
-                                <w:sz w:val="24"/>
+                                <w:sz w:val="20"/>
                                 <w:szCs w:val="24"/>
                               </w:rPr>
                               <w:fldChar w:fldCharType="begin"/>
@@ -16580,7 +16593,7 @@
                               <w:rPr>
                                 <w:rFonts w:ascii="Times New Roman" w:hAnsi="Times New Roman" w:cs="Times New Roman"/>
                                 <w:i w:val="0"/>
-                                <w:sz w:val="24"/>
+                                <w:sz w:val="20"/>
                                 <w:szCs w:val="24"/>
                               </w:rPr>
                               <w:instrText xml:space="preserve"> SEQ Листинг \* ARABIC </w:instrText>
@@ -16589,7 +16602,7 @@
                               <w:rPr>
                                 <w:rFonts w:ascii="Times New Roman" w:hAnsi="Times New Roman" w:cs="Times New Roman"/>
                                 <w:i w:val="0"/>
-                                <w:sz w:val="24"/>
+                                <w:sz w:val="20"/>
                                 <w:szCs w:val="24"/>
                               </w:rPr>
                               <w:fldChar w:fldCharType="separate"/>
@@ -16599,7 +16612,7 @@
                                 <w:rFonts w:ascii="Times New Roman" w:hAnsi="Times New Roman" w:cs="Times New Roman"/>
                                 <w:i w:val="0"/>
                                 <w:noProof/>
-                                <w:sz w:val="24"/>
+                                <w:sz w:val="20"/>
                                 <w:szCs w:val="24"/>
                               </w:rPr>
                               <w:t>2</w:t>
@@ -16608,7 +16621,7 @@
                               <w:rPr>
                                 <w:rFonts w:ascii="Times New Roman" w:hAnsi="Times New Roman" w:cs="Times New Roman"/>
                                 <w:i w:val="0"/>
-                                <w:sz w:val="24"/>
+                                <w:sz w:val="20"/>
                                 <w:szCs w:val="24"/>
                               </w:rPr>
                               <w:fldChar w:fldCharType="end"/>
@@ -16617,7 +16630,7 @@
                               <w:rPr>
                                 <w:rFonts w:ascii="Times New Roman" w:hAnsi="Times New Roman" w:cs="Times New Roman"/>
                                 <w:i w:val="0"/>
-                                <w:sz w:val="24"/>
+                                <w:sz w:val="20"/>
                                 <w:szCs w:val="24"/>
                                 <w:lang w:val="ru-RU"/>
                               </w:rPr>
@@ -16651,7 +16664,7 @@
                           <w:rFonts w:ascii="Times New Roman" w:hAnsi="Times New Roman" w:cs="Times New Roman"/>
                           <w:i w:val="0"/>
                           <w:noProof/>
-                          <w:sz w:val="24"/>
+                          <w:sz w:val="20"/>
                           <w:szCs w:val="24"/>
                           <w:lang w:val="ru-RU"/>
                         </w:rPr>
@@ -16661,7 +16674,7 @@
                         <w:rPr>
                           <w:rFonts w:ascii="Times New Roman" w:hAnsi="Times New Roman" w:cs="Times New Roman"/>
                           <w:i w:val="0"/>
-                          <w:sz w:val="24"/>
+                          <w:sz w:val="20"/>
                           <w:szCs w:val="24"/>
                         </w:rPr>
                         <w:t>Листинг</w:t>
@@ -16671,7 +16684,7 @@
                         <w:rPr>
                           <w:rFonts w:ascii="Times New Roman" w:hAnsi="Times New Roman" w:cs="Times New Roman"/>
                           <w:i w:val="0"/>
-                          <w:sz w:val="24"/>
+                          <w:sz w:val="20"/>
                           <w:szCs w:val="24"/>
                         </w:rPr>
                         <w:t xml:space="preserve"> </w:t>
@@ -16680,7 +16693,7 @@
                         <w:rPr>
                           <w:rFonts w:ascii="Times New Roman" w:hAnsi="Times New Roman" w:cs="Times New Roman"/>
                           <w:i w:val="0"/>
-                          <w:sz w:val="24"/>
+                          <w:sz w:val="20"/>
                           <w:szCs w:val="24"/>
                         </w:rPr>
                         <w:fldChar w:fldCharType="begin"/>
@@ -16689,7 +16702,7 @@
                         <w:rPr>
                           <w:rFonts w:ascii="Times New Roman" w:hAnsi="Times New Roman" w:cs="Times New Roman"/>
                           <w:i w:val="0"/>
-                          <w:sz w:val="24"/>
+                          <w:sz w:val="20"/>
                           <w:szCs w:val="24"/>
                         </w:rPr>
                         <w:instrText xml:space="preserve"> SEQ Листинг \* ARABIC </w:instrText>
@@ -16698,7 +16711,7 @@
                         <w:rPr>
                           <w:rFonts w:ascii="Times New Roman" w:hAnsi="Times New Roman" w:cs="Times New Roman"/>
                           <w:i w:val="0"/>
-                          <w:sz w:val="24"/>
+                          <w:sz w:val="20"/>
                           <w:szCs w:val="24"/>
                         </w:rPr>
                         <w:fldChar w:fldCharType="separate"/>
@@ -16708,7 +16721,7 @@
                           <w:rFonts w:ascii="Times New Roman" w:hAnsi="Times New Roman" w:cs="Times New Roman"/>
                           <w:i w:val="0"/>
                           <w:noProof/>
-                          <w:sz w:val="24"/>
+                          <w:sz w:val="20"/>
                           <w:szCs w:val="24"/>
                         </w:rPr>
                         <w:t>2</w:t>
@@ -16717,7 +16730,7 @@
                         <w:rPr>
                           <w:rFonts w:ascii="Times New Roman" w:hAnsi="Times New Roman" w:cs="Times New Roman"/>
                           <w:i w:val="0"/>
-                          <w:sz w:val="24"/>
+                          <w:sz w:val="20"/>
                           <w:szCs w:val="24"/>
                         </w:rPr>
                         <w:fldChar w:fldCharType="end"/>
@@ -16726,7 +16739,7 @@
                         <w:rPr>
                           <w:rFonts w:ascii="Times New Roman" w:hAnsi="Times New Roman" w:cs="Times New Roman"/>
                           <w:i w:val="0"/>
-                          <w:sz w:val="24"/>
+                          <w:sz w:val="20"/>
                           <w:szCs w:val="24"/>
                           <w:lang w:val="ru-RU"/>
                         </w:rPr>
@@ -16744,7 +16757,6 @@
       <w:r>
         <w:rPr>
           <w:noProof/>
-          <w:lang w:val="ru-RU"/>
         </w:rPr>
         <mc:AlternateContent>
           <mc:Choice Requires="wps">
@@ -20579,7 +20591,7 @@
                                 <w:i w:val="0"/>
                                 <w:noProof/>
                                 <w:color w:val="auto"/>
-                                <w:sz w:val="24"/>
+                                <w:sz w:val="20"/>
                                 <w:szCs w:val="24"/>
                                 <w:lang w:val="ru-RU"/>
                               </w:rPr>
@@ -20590,7 +20602,7 @@
                                 <w:rFonts w:ascii="Times New Roman" w:hAnsi="Times New Roman" w:cs="Times New Roman"/>
                                 <w:i w:val="0"/>
                                 <w:color w:val="auto"/>
-                                <w:sz w:val="24"/>
+                                <w:sz w:val="20"/>
                                 <w:szCs w:val="24"/>
                               </w:rPr>
                               <w:t>Листинг</w:t>
@@ -20601,7 +20613,7 @@
                                 <w:rFonts w:ascii="Times New Roman" w:hAnsi="Times New Roman" w:cs="Times New Roman"/>
                                 <w:i w:val="0"/>
                                 <w:color w:val="auto"/>
-                                <w:sz w:val="24"/>
+                                <w:sz w:val="20"/>
                                 <w:szCs w:val="24"/>
                               </w:rPr>
                               <w:t xml:space="preserve"> </w:t>
@@ -20611,7 +20623,7 @@
                                 <w:rFonts w:ascii="Times New Roman" w:hAnsi="Times New Roman" w:cs="Times New Roman"/>
                                 <w:i w:val="0"/>
                                 <w:color w:val="auto"/>
-                                <w:sz w:val="24"/>
+                                <w:sz w:val="20"/>
                                 <w:szCs w:val="24"/>
                                 <w:lang w:val="ru-RU"/>
                               </w:rPr>
@@ -20646,7 +20658,7 @@
                           <w:i w:val="0"/>
                           <w:noProof/>
                           <w:color w:val="auto"/>
-                          <w:sz w:val="24"/>
+                          <w:sz w:val="20"/>
                           <w:szCs w:val="24"/>
                           <w:lang w:val="ru-RU"/>
                         </w:rPr>
@@ -20657,7 +20669,7 @@
                           <w:rFonts w:ascii="Times New Roman" w:hAnsi="Times New Roman" w:cs="Times New Roman"/>
                           <w:i w:val="0"/>
                           <w:color w:val="auto"/>
-                          <w:sz w:val="24"/>
+                          <w:sz w:val="20"/>
                           <w:szCs w:val="24"/>
                         </w:rPr>
                         <w:t>Листинг</w:t>
@@ -20668,7 +20680,7 @@
                           <w:rFonts w:ascii="Times New Roman" w:hAnsi="Times New Roman" w:cs="Times New Roman"/>
                           <w:i w:val="0"/>
                           <w:color w:val="auto"/>
-                          <w:sz w:val="24"/>
+                          <w:sz w:val="20"/>
                           <w:szCs w:val="24"/>
                         </w:rPr>
                         <w:t xml:space="preserve"> </w:t>
@@ -20678,7 +20690,7 @@
                           <w:rFonts w:ascii="Times New Roman" w:hAnsi="Times New Roman" w:cs="Times New Roman"/>
                           <w:i w:val="0"/>
                           <w:color w:val="auto"/>
-                          <w:sz w:val="24"/>
+                          <w:sz w:val="20"/>
                           <w:szCs w:val="24"/>
                           <w:lang w:val="ru-RU"/>
                         </w:rPr>
@@ -20696,7 +20708,6 @@
       <w:r>
         <w:rPr>
           <w:noProof/>
-          <w:lang w:val="ru-RU"/>
         </w:rPr>
         <mc:AlternateContent>
           <mc:Choice Requires="wps">
@@ -23800,6 +23811,7 @@
         <w:pStyle w:val="2"/>
         <w:rPr>
           <w:rFonts w:eastAsia="Times New Roman"/>
+          <w:lang w:val="ru-RU"/>
         </w:rPr>
       </w:pPr>
       <w:bookmarkStart w:id="8" w:name="_Toc72358392"/>
@@ -24049,7 +24061,7 @@
                                 <w:i w:val="0"/>
                                 <w:noProof/>
                                 <w:color w:val="auto"/>
-                                <w:sz w:val="24"/>
+                                <w:sz w:val="20"/>
                                 <w:szCs w:val="24"/>
                                 <w:lang w:val="ru-RU"/>
                               </w:rPr>
@@ -24060,7 +24072,7 @@
                                 <w:rFonts w:ascii="Times New Roman" w:hAnsi="Times New Roman" w:cs="Times New Roman"/>
                                 <w:i w:val="0"/>
                                 <w:color w:val="auto"/>
-                                <w:sz w:val="24"/>
+                                <w:sz w:val="20"/>
                                 <w:szCs w:val="24"/>
                               </w:rPr>
                               <w:t>Листинг</w:t>
@@ -24071,7 +24083,7 @@
                                 <w:rFonts w:ascii="Times New Roman" w:hAnsi="Times New Roman" w:cs="Times New Roman"/>
                                 <w:i w:val="0"/>
                                 <w:color w:val="auto"/>
-                                <w:sz w:val="24"/>
+                                <w:sz w:val="20"/>
                                 <w:szCs w:val="24"/>
                               </w:rPr>
                               <w:t xml:space="preserve"> </w:t>
@@ -24081,7 +24093,7 @@
                                 <w:rFonts w:ascii="Times New Roman" w:hAnsi="Times New Roman" w:cs="Times New Roman"/>
                                 <w:i w:val="0"/>
                                 <w:color w:val="auto"/>
-                                <w:sz w:val="24"/>
+                                <w:sz w:val="20"/>
                                 <w:szCs w:val="24"/>
                                 <w:lang w:val="ru-RU"/>
                               </w:rPr>
@@ -24116,7 +24128,7 @@
                           <w:i w:val="0"/>
                           <w:noProof/>
                           <w:color w:val="auto"/>
-                          <w:sz w:val="24"/>
+                          <w:sz w:val="20"/>
                           <w:szCs w:val="24"/>
                           <w:lang w:val="ru-RU"/>
                         </w:rPr>
@@ -24127,7 +24139,7 @@
                           <w:rFonts w:ascii="Times New Roman" w:hAnsi="Times New Roman" w:cs="Times New Roman"/>
                           <w:i w:val="0"/>
                           <w:color w:val="auto"/>
-                          <w:sz w:val="24"/>
+                          <w:sz w:val="20"/>
                           <w:szCs w:val="24"/>
                         </w:rPr>
                         <w:t>Листинг</w:t>
@@ -24138,7 +24150,7 @@
                           <w:rFonts w:ascii="Times New Roman" w:hAnsi="Times New Roman" w:cs="Times New Roman"/>
                           <w:i w:val="0"/>
                           <w:color w:val="auto"/>
-                          <w:sz w:val="24"/>
+                          <w:sz w:val="20"/>
                           <w:szCs w:val="24"/>
                         </w:rPr>
                         <w:t xml:space="preserve"> </w:t>
@@ -24148,7 +24160,7 @@
                           <w:rFonts w:ascii="Times New Roman" w:hAnsi="Times New Roman" w:cs="Times New Roman"/>
                           <w:i w:val="0"/>
                           <w:color w:val="auto"/>
-                          <w:sz w:val="24"/>
+                          <w:sz w:val="20"/>
                           <w:szCs w:val="24"/>
                           <w:lang w:val="ru-RU"/>
                         </w:rPr>
@@ -24168,7 +24180,6 @@
           <w:rFonts w:ascii="Times New Roman" w:eastAsia="Times New Roman" w:hAnsi="Times New Roman"/>
           <w:noProof/>
           <w:sz w:val="28"/>
-          <w:lang w:val="ru-RU"/>
         </w:rPr>
         <mc:AlternateContent>
           <mc:Choice Requires="wps">
@@ -29531,7 +29542,6 @@
         <w:jc w:val="center"/>
         <w:rPr>
           <w:rFonts w:ascii="Times New Roman" w:hAnsi="Times New Roman" w:cs="Times New Roman"/>
-          <w:sz w:val="24"/>
           <w:szCs w:val="24"/>
           <w:lang w:val="ru-RU"/>
         </w:rPr>
@@ -29539,7 +29549,6 @@
       <w:r>
         <w:rPr>
           <w:rFonts w:ascii="Times New Roman" w:hAnsi="Times New Roman" w:cs="Times New Roman"/>
-          <w:sz w:val="24"/>
           <w:szCs w:val="24"/>
           <w:lang w:val="ru-RU"/>
         </w:rPr>
@@ -29548,7 +29557,6 @@
       <w:r>
         <w:rPr>
           <w:rFonts w:ascii="Times New Roman" w:hAnsi="Times New Roman" w:cs="Times New Roman"/>
-          <w:sz w:val="24"/>
           <w:szCs w:val="24"/>
           <w:lang w:val="ru-RU"/>
         </w:rPr>
@@ -29598,11 +29606,12 @@
       <w:pPr>
         <w:pStyle w:val="a8"/>
         <w:ind w:left="720" w:firstLine="720"/>
+        <w:jc w:val="center"/>
         <w:rPr>
           <w:rFonts w:ascii="Times New Roman" w:hAnsi="Times New Roman" w:cs="Times New Roman"/>
           <w:i w:val="0"/>
           <w:color w:val="auto"/>
-          <w:sz w:val="24"/>
+          <w:sz w:val="20"/>
           <w:szCs w:val="24"/>
           <w:lang w:val="ru-RU"/>
         </w:rPr>
@@ -29612,7 +29621,7 @@
           <w:rFonts w:ascii="Times New Roman" w:hAnsi="Times New Roman" w:cs="Times New Roman"/>
           <w:i w:val="0"/>
           <w:color w:val="auto"/>
-          <w:sz w:val="24"/>
+          <w:sz w:val="20"/>
           <w:szCs w:val="24"/>
           <w:lang w:val="ru-RU"/>
         </w:rPr>
@@ -29623,7 +29632,7 @@
           <w:rFonts w:ascii="Times New Roman" w:hAnsi="Times New Roman" w:cs="Times New Roman"/>
           <w:i w:val="0"/>
           <w:color w:val="auto"/>
-          <w:sz w:val="24"/>
+          <w:sz w:val="20"/>
           <w:szCs w:val="24"/>
         </w:rPr>
         <w:fldChar w:fldCharType="begin"/>
@@ -29633,7 +29642,7 @@
           <w:rFonts w:ascii="Times New Roman" w:hAnsi="Times New Roman" w:cs="Times New Roman"/>
           <w:i w:val="0"/>
           <w:color w:val="auto"/>
-          <w:sz w:val="24"/>
+          <w:sz w:val="20"/>
           <w:szCs w:val="24"/>
           <w:lang w:val="ru-RU"/>
         </w:rPr>
@@ -29644,7 +29653,7 @@
           <w:rFonts w:ascii="Times New Roman" w:hAnsi="Times New Roman" w:cs="Times New Roman"/>
           <w:i w:val="0"/>
           <w:color w:val="auto"/>
-          <w:sz w:val="24"/>
+          <w:sz w:val="20"/>
           <w:szCs w:val="24"/>
         </w:rPr>
         <w:instrText>SEQ</w:instrText>
@@ -29654,7 +29663,7 @@
           <w:rFonts w:ascii="Times New Roman" w:hAnsi="Times New Roman" w:cs="Times New Roman"/>
           <w:i w:val="0"/>
           <w:color w:val="auto"/>
-          <w:sz w:val="24"/>
+          <w:sz w:val="20"/>
           <w:szCs w:val="24"/>
           <w:lang w:val="ru-RU"/>
         </w:rPr>
@@ -29665,7 +29674,7 @@
           <w:rFonts w:ascii="Times New Roman" w:hAnsi="Times New Roman" w:cs="Times New Roman"/>
           <w:i w:val="0"/>
           <w:color w:val="auto"/>
-          <w:sz w:val="24"/>
+          <w:sz w:val="20"/>
           <w:szCs w:val="24"/>
         </w:rPr>
         <w:instrText>ARABIC</w:instrText>
@@ -29675,7 +29684,7 @@
           <w:rFonts w:ascii="Times New Roman" w:hAnsi="Times New Roman" w:cs="Times New Roman"/>
           <w:i w:val="0"/>
           <w:color w:val="auto"/>
-          <w:sz w:val="24"/>
+          <w:sz w:val="20"/>
           <w:szCs w:val="24"/>
           <w:lang w:val="ru-RU"/>
         </w:rPr>
@@ -29686,7 +29695,7 @@
           <w:rFonts w:ascii="Times New Roman" w:hAnsi="Times New Roman" w:cs="Times New Roman"/>
           <w:i w:val="0"/>
           <w:color w:val="auto"/>
-          <w:sz w:val="24"/>
+          <w:sz w:val="20"/>
           <w:szCs w:val="24"/>
         </w:rPr>
         <w:fldChar w:fldCharType="separate"/>
@@ -29697,8 +29706,9 @@
           <w:i w:val="0"/>
           <w:noProof/>
           <w:color w:val="auto"/>
-          <w:sz w:val="24"/>
+          <w:sz w:val="20"/>
           <w:szCs w:val="24"/>
+          <w:lang w:val="ru-RU"/>
         </w:rPr>
         <w:t>1</w:t>
       </w:r>
@@ -29707,7 +29717,7 @@
           <w:rFonts w:ascii="Times New Roman" w:hAnsi="Times New Roman" w:cs="Times New Roman"/>
           <w:i w:val="0"/>
           <w:color w:val="auto"/>
-          <w:sz w:val="24"/>
+          <w:sz w:val="20"/>
           <w:szCs w:val="24"/>
         </w:rPr>
         <w:fldChar w:fldCharType="end"/>
@@ -29717,7 +29727,7 @@
           <w:rFonts w:ascii="Times New Roman" w:hAnsi="Times New Roman" w:cs="Times New Roman"/>
           <w:i w:val="0"/>
           <w:color w:val="auto"/>
-          <w:sz w:val="24"/>
+          <w:sz w:val="20"/>
           <w:szCs w:val="24"/>
           <w:lang w:val="ru-RU"/>
         </w:rPr>
@@ -29737,8 +29747,6 @@
           <w:lang w:val="ru-RU"/>
         </w:rPr>
       </w:pPr>
-      <w:bookmarkStart w:id="12" w:name="_GoBack"/>
-      <w:bookmarkEnd w:id="12"/>
     </w:p>
     <w:tbl>
       <w:tblPr>
@@ -29771,6 +29779,7 @@
                 <w:rFonts w:ascii="Times New Roman" w:eastAsia="Times New Roman" w:hAnsi="Times New Roman" w:cs="Times New Roman"/>
                 <w:sz w:val="24"/>
                 <w:szCs w:val="24"/>
+                <w:lang w:val="ru-RU"/>
               </w:rPr>
             </w:pPr>
           </w:p>
@@ -30597,7 +30606,6 @@
         <w:jc w:val="center"/>
         <w:rPr>
           <w:rFonts w:ascii="Times New Roman" w:hAnsi="Times New Roman" w:cs="Times New Roman"/>
-          <w:sz w:val="24"/>
           <w:szCs w:val="24"/>
           <w:lang w:val="ru-RU"/>
         </w:rPr>
@@ -30605,7 +30613,6 @@
       <w:r>
         <w:rPr>
           <w:rFonts w:ascii="Times New Roman" w:hAnsi="Times New Roman" w:cs="Times New Roman"/>
-          <w:sz w:val="24"/>
           <w:szCs w:val="24"/>
           <w:lang w:val="ru-RU"/>
         </w:rPr>
@@ -30617,14 +30624,12 @@
         <w:jc w:val="center"/>
         <w:rPr>
           <w:rFonts w:ascii="Times New Roman" w:hAnsi="Times New Roman" w:cs="Times New Roman"/>
-          <w:sz w:val="24"/>
           <w:szCs w:val="24"/>
         </w:rPr>
       </w:pPr>
       <w:r>
         <w:rPr>
           <w:rFonts w:ascii="Times New Roman" w:hAnsi="Times New Roman" w:cs="Times New Roman"/>
-          <w:sz w:val="24"/>
           <w:szCs w:val="24"/>
           <w:lang w:val="ru-RU"/>
         </w:rPr>
@@ -30679,7 +30684,7 @@
           <w:rFonts w:ascii="Times New Roman" w:hAnsi="Times New Roman" w:cs="Times New Roman"/>
           <w:i w:val="0"/>
           <w:color w:val="auto"/>
-          <w:sz w:val="24"/>
+          <w:sz w:val="20"/>
           <w:szCs w:val="24"/>
           <w:lang w:val="ru-RU"/>
         </w:rPr>
@@ -30689,7 +30694,7 @@
           <w:rFonts w:ascii="Times New Roman" w:hAnsi="Times New Roman" w:cs="Times New Roman"/>
           <w:i w:val="0"/>
           <w:color w:val="auto"/>
-          <w:sz w:val="24"/>
+          <w:sz w:val="20"/>
           <w:szCs w:val="24"/>
           <w:lang w:val="ru-RU"/>
         </w:rPr>
@@ -30700,7 +30705,7 @@
           <w:rFonts w:ascii="Times New Roman" w:hAnsi="Times New Roman" w:cs="Times New Roman"/>
           <w:i w:val="0"/>
           <w:color w:val="auto"/>
-          <w:sz w:val="24"/>
+          <w:sz w:val="20"/>
           <w:szCs w:val="24"/>
         </w:rPr>
         <w:fldChar w:fldCharType="begin"/>
@@ -30710,7 +30715,7 @@
           <w:rFonts w:ascii="Times New Roman" w:hAnsi="Times New Roman" w:cs="Times New Roman"/>
           <w:i w:val="0"/>
           <w:color w:val="auto"/>
-          <w:sz w:val="24"/>
+          <w:sz w:val="20"/>
           <w:szCs w:val="24"/>
           <w:lang w:val="ru-RU"/>
         </w:rPr>
@@ -30721,7 +30726,7 @@
           <w:rFonts w:ascii="Times New Roman" w:hAnsi="Times New Roman" w:cs="Times New Roman"/>
           <w:i w:val="0"/>
           <w:color w:val="auto"/>
-          <w:sz w:val="24"/>
+          <w:sz w:val="20"/>
           <w:szCs w:val="24"/>
         </w:rPr>
         <w:instrText>SEQ</w:instrText>
@@ -30731,7 +30736,7 @@
           <w:rFonts w:ascii="Times New Roman" w:hAnsi="Times New Roman" w:cs="Times New Roman"/>
           <w:i w:val="0"/>
           <w:color w:val="auto"/>
-          <w:sz w:val="24"/>
+          <w:sz w:val="20"/>
           <w:szCs w:val="24"/>
           <w:lang w:val="ru-RU"/>
         </w:rPr>
@@ -30742,7 +30747,7 @@
           <w:rFonts w:ascii="Times New Roman" w:hAnsi="Times New Roman" w:cs="Times New Roman"/>
           <w:i w:val="0"/>
           <w:color w:val="auto"/>
-          <w:sz w:val="24"/>
+          <w:sz w:val="20"/>
           <w:szCs w:val="24"/>
         </w:rPr>
         <w:instrText>ARABIC</w:instrText>
@@ -30752,7 +30757,7 @@
           <w:rFonts w:ascii="Times New Roman" w:hAnsi="Times New Roman" w:cs="Times New Roman"/>
           <w:i w:val="0"/>
           <w:color w:val="auto"/>
-          <w:sz w:val="24"/>
+          <w:sz w:val="20"/>
           <w:szCs w:val="24"/>
           <w:lang w:val="ru-RU"/>
         </w:rPr>
@@ -30763,7 +30768,7 @@
           <w:rFonts w:ascii="Times New Roman" w:hAnsi="Times New Roman" w:cs="Times New Roman"/>
           <w:i w:val="0"/>
           <w:color w:val="auto"/>
-          <w:sz w:val="24"/>
+          <w:sz w:val="20"/>
           <w:szCs w:val="24"/>
         </w:rPr>
         <w:fldChar w:fldCharType="separate"/>
@@ -30774,7 +30779,7 @@
           <w:i w:val="0"/>
           <w:noProof/>
           <w:color w:val="auto"/>
-          <w:sz w:val="24"/>
+          <w:sz w:val="20"/>
           <w:szCs w:val="24"/>
           <w:lang w:val="ru-RU"/>
         </w:rPr>
@@ -30785,7 +30790,7 @@
           <w:rFonts w:ascii="Times New Roman" w:hAnsi="Times New Roman" w:cs="Times New Roman"/>
           <w:i w:val="0"/>
           <w:color w:val="auto"/>
-          <w:sz w:val="24"/>
+          <w:sz w:val="20"/>
           <w:szCs w:val="24"/>
         </w:rPr>
         <w:fldChar w:fldCharType="end"/>
@@ -30795,7 +30800,7 @@
           <w:rFonts w:ascii="Times New Roman" w:hAnsi="Times New Roman" w:cs="Times New Roman"/>
           <w:i w:val="0"/>
           <w:color w:val="auto"/>
-          <w:sz w:val="24"/>
+          <w:sz w:val="20"/>
           <w:szCs w:val="24"/>
           <w:lang w:val="ru-RU"/>
         </w:rPr>
@@ -30850,6 +30855,8 @@
           <w:lang w:val="ru-RU"/>
         </w:rPr>
       </w:pPr>
+      <w:bookmarkStart w:id="12" w:name="_GoBack"/>
+      <w:bookmarkEnd w:id="12"/>
     </w:p>
     <w:p>
       <w:pPr>
@@ -33101,6 +33108,7 @@
   <w:style w:type="character" w:default="1" w:styleId="a0">
     <w:name w:val="Default Paragraph Font"/>
     <w:uiPriority w:val="1"/>
+    <w:semiHidden/>
     <w:unhideWhenUsed/>
   </w:style>
   <w:style w:type="table" w:default="1" w:styleId="a1">
@@ -36026,557 +36034,6 @@
 </cs:chartStyle>
 </file>
 
-<file path=word/glossary/document.xml><?xml version="1.0" encoding="utf-8"?>
-<w:glossaryDocument xmlns:wpc="http://schemas.microsoft.com/office/word/2010/wordprocessingCanvas" xmlns:cx="http://schemas.microsoft.com/office/drawing/2014/chartex" xmlns:cx1="http://schemas.microsoft.com/office/drawing/2015/9/8/chartex" xmlns:mc="http://schemas.openxmlformats.org/markup-compatibility/2006" xmlns:o="urn:schemas-microsoft-com:office:office" xmlns:r="http://schemas.openxmlformats.org/officeDocument/2006/relationships" xmlns:m="http://schemas.openxmlformats.org/officeDocument/2006/math" xmlns:v="urn:schemas-microsoft-com:vml" xmlns:wp14="http://schemas.microsoft.com/office/word/2010/wordprocessingDrawing" xmlns:wp="http://schemas.openxmlformats.org/drawingml/2006/wordprocessingDrawing" xmlns:w10="urn:schemas-microsoft-com:office:word" xmlns:w="http://schemas.openxmlformats.org/wordprocessingml/2006/main" xmlns:w14="http://schemas.microsoft.com/office/word/2010/wordml" xmlns:w15="http://schemas.microsoft.com/office/word/2012/wordml" xmlns:w16se="http://schemas.microsoft.com/office/word/2015/wordml/symex" xmlns:wpg="http://schemas.microsoft.com/office/word/2010/wordprocessingGroup" xmlns:wpi="http://schemas.microsoft.com/office/word/2010/wordprocessingInk" xmlns:wne="http://schemas.microsoft.com/office/word/2006/wordml" xmlns:wps="http://schemas.microsoft.com/office/word/2010/wordprocessingShape" mc:Ignorable="w14 w15 w16se wp14"/>
-</file>
-
-<file path=word/glossary/fontTable.xml><?xml version="1.0" encoding="utf-8"?>
-<w:fonts xmlns:mc="http://schemas.openxmlformats.org/markup-compatibility/2006" xmlns:r="http://schemas.openxmlformats.org/officeDocument/2006/relationships" xmlns:w="http://schemas.openxmlformats.org/wordprocessingml/2006/main" xmlns:w14="http://schemas.microsoft.com/office/word/2010/wordml" xmlns:w15="http://schemas.microsoft.com/office/word/2012/wordml" xmlns:w16se="http://schemas.microsoft.com/office/word/2015/wordml/symex" mc:Ignorable="w14 w15 w16se">
-  <w:font w:name="Times New Roman">
-    <w:panose1 w:val="02020603050405020304"/>
-    <w:charset w:val="CC"/>
-    <w:family w:val="roman"/>
-    <w:pitch w:val="variable"/>
-    <w:sig w:usb0="E0002EFF" w:usb1="C000785B" w:usb2="00000009" w:usb3="00000000" w:csb0="000001FF" w:csb1="00000000"/>
-  </w:font>
-  <w:font w:name="Courier New">
-    <w:panose1 w:val="02070309020205020404"/>
-    <w:charset w:val="CC"/>
-    <w:family w:val="modern"/>
-    <w:pitch w:val="fixed"/>
-    <w:sig w:usb0="E0002EFF" w:usb1="C0007843" w:usb2="00000009" w:usb3="00000000" w:csb0="000001FF" w:csb1="00000000"/>
-  </w:font>
-  <w:font w:name="Wingdings">
-    <w:panose1 w:val="05000000000000000000"/>
-    <w:charset w:val="02"/>
-    <w:family w:val="auto"/>
-    <w:pitch w:val="variable"/>
-    <w:sig w:usb0="00000000" w:usb1="10000000" w:usb2="00000000" w:usb3="00000000" w:csb0="80000000" w:csb1="00000000"/>
-  </w:font>
-  <w:font w:name="Symbol">
-    <w:panose1 w:val="05050102010706020507"/>
-    <w:charset w:val="02"/>
-    <w:family w:val="roman"/>
-    <w:pitch w:val="variable"/>
-    <w:sig w:usb0="00000000" w:usb1="10000000" w:usb2="00000000" w:usb3="00000000" w:csb0="80000000" w:csb1="00000000"/>
-  </w:font>
-  <w:font w:name="Calibri">
-    <w:panose1 w:val="020F0502020204030204"/>
-    <w:charset w:val="CC"/>
-    <w:family w:val="swiss"/>
-    <w:pitch w:val="variable"/>
-    <w:sig w:usb0="E4002EFF" w:usb1="C000247B" w:usb2="00000009" w:usb3="00000000" w:csb0="000001FF" w:csb1="00000000"/>
-  </w:font>
-  <w:font w:name="Arial">
-    <w:panose1 w:val="020B0604020202020204"/>
-    <w:charset w:val="CC"/>
-    <w:family w:val="swiss"/>
-    <w:pitch w:val="variable"/>
-    <w:sig w:usb0="E0002EFF" w:usb1="C000785B" w:usb2="00000009" w:usb3="00000000" w:csb0="000001FF" w:csb1="00000000"/>
-  </w:font>
-  <w:font w:name="Calibri Light">
-    <w:panose1 w:val="020F0302020204030204"/>
-    <w:charset w:val="CC"/>
-    <w:family w:val="swiss"/>
-    <w:pitch w:val="variable"/>
-    <w:sig w:usb0="E4002EFF" w:usb1="C000247B" w:usb2="00000009" w:usb3="00000000" w:csb0="000001FF" w:csb1="00000000"/>
-  </w:font>
-  <w:font w:name="Cambria Math">
-    <w:panose1 w:val="02040503050406030204"/>
-    <w:charset w:val="CC"/>
-    <w:family w:val="roman"/>
-    <w:pitch w:val="variable"/>
-    <w:sig w:usb0="E00006FF" w:usb1="420024FF" w:usb2="02000000" w:usb3="00000000" w:csb0="0000019F" w:csb1="00000000"/>
-  </w:font>
-  <w:font w:name="Consolas">
-    <w:panose1 w:val="020B0609020204030204"/>
-    <w:charset w:val="CC"/>
-    <w:family w:val="modern"/>
-    <w:pitch w:val="fixed"/>
-    <w:sig w:usb0="E00006FF" w:usb1="0000FCFF" w:usb2="00000001" w:usb3="00000000" w:csb0="0000019F" w:csb1="00000000"/>
-  </w:font>
-</w:fonts>
-</file>
-
-<file path=word/glossary/settings.xml><?xml version="1.0" encoding="utf-8"?>
-<w:settings xmlns:mc="http://schemas.openxmlformats.org/markup-compatibility/2006" xmlns:o="urn:schemas-microsoft-com:office:office" xmlns:r="http://schemas.openxmlformats.org/officeDocument/2006/relationships" xmlns:m="http://schemas.openxmlformats.org/officeDocument/2006/math" xmlns:v="urn:schemas-microsoft-com:vml" xmlns:w10="urn:schemas-microsoft-com:office:word" xmlns:w="http://schemas.openxmlformats.org/wordprocessingml/2006/main" xmlns:w14="http://schemas.microsoft.com/office/word/2010/wordml" xmlns:w15="http://schemas.microsoft.com/office/word/2012/wordml" xmlns:w16se="http://schemas.microsoft.com/office/word/2015/wordml/symex" xmlns:sl="http://schemas.openxmlformats.org/schemaLibrary/2006/main" mc:Ignorable="w14 w15 w16se">
-  <w:view w:val="normal"/>
-  <w:defaultTabStop w:val="720"/>
-  <w:characterSpacingControl w:val="doNotCompress"/>
-  <w:compat>
-    <w:useFELayout/>
-    <w:compatSetting w:name="compatibilityMode" w:uri="http://schemas.microsoft.com/office/word" w:val="15"/>
-    <w:compatSetting w:name="overrideTableStyleFontSizeAndJustification" w:uri="http://schemas.microsoft.com/office/word" w:val="1"/>
-    <w:compatSetting w:name="enableOpenTypeFeatures" w:uri="http://schemas.microsoft.com/office/word" w:val="1"/>
-    <w:compatSetting w:name="doNotFlipMirrorIndents" w:uri="http://schemas.microsoft.com/office/word" w:val="1"/>
-    <w:compatSetting w:name="differentiateMultirowTableHeaders" w:uri="http://schemas.microsoft.com/office/word" w:val="1"/>
-  </w:compat>
-  <w:rsids>
-    <w:rsidRoot w:val="00CB262C"/>
-    <w:rsid w:val="00CB262C"/>
-  </w:rsids>
-  <m:mathPr>
-    <m:mathFont m:val="Cambria Math"/>
-    <m:brkBin m:val="before"/>
-    <m:brkBinSub m:val="--"/>
-    <m:smallFrac m:val="0"/>
-    <m:dispDef/>
-    <m:lMargin m:val="0"/>
-    <m:rMargin m:val="0"/>
-    <m:defJc m:val="centerGroup"/>
-    <m:wrapIndent m:val="1440"/>
-    <m:intLim m:val="subSup"/>
-    <m:naryLim m:val="undOvr"/>
-  </m:mathPr>
-  <w:themeFontLang w:val="en-US"/>
-  <w:clrSchemeMapping w:bg1="light1" w:t1="dark1" w:bg2="light2" w:t2="dark2" w:accent1="accent1" w:accent2="accent2" w:accent3="accent3" w:accent4="accent4" w:accent5="accent5" w:accent6="accent6" w:hyperlink="hyperlink" w:followedHyperlink="followedHyperlink"/>
-  <w:decimalSymbol w:val=","/>
-  <w:listSeparator w:val=";"/>
-  <w15:chartTrackingRefBased/>
-</w:settings>
-</file>
-
-<file path=word/glossary/styles.xml><?xml version="1.0" encoding="utf-8"?>
-<w:styles xmlns:mc="http://schemas.openxmlformats.org/markup-compatibility/2006" xmlns:r="http://schemas.openxmlformats.org/officeDocument/2006/relationships" xmlns:w="http://schemas.openxmlformats.org/wordprocessingml/2006/main" xmlns:w14="http://schemas.microsoft.com/office/word/2010/wordml" xmlns:w15="http://schemas.microsoft.com/office/word/2012/wordml" xmlns:w16se="http://schemas.microsoft.com/office/word/2015/wordml/symex" mc:Ignorable="w14 w15 w16se">
-  <w:docDefaults>
-    <w:rPrDefault>
-      <w:rPr>
-        <w:rFonts w:asciiTheme="minorHAnsi" w:eastAsiaTheme="minorEastAsia" w:hAnsiTheme="minorHAnsi" w:cstheme="minorBidi"/>
-        <w:sz w:val="22"/>
-        <w:szCs w:val="22"/>
-        <w:lang w:val="en-US" w:eastAsia="en-US" w:bidi="ar-SA"/>
-      </w:rPr>
-    </w:rPrDefault>
-    <w:pPrDefault>
-      <w:pPr>
-        <w:spacing w:after="160" w:line="259" w:lineRule="auto"/>
-      </w:pPr>
-    </w:pPrDefault>
-  </w:docDefaults>
-  <w:latentStyles w:defLockedState="0" w:defUIPriority="99" w:defSemiHidden="0" w:defUnhideWhenUsed="0" w:defQFormat="0" w:count="371">
-    <w:lsdException w:name="Normal" w:uiPriority="0" w:qFormat="1"/>
-    <w:lsdException w:name="heading 1" w:uiPriority="9" w:qFormat="1"/>
-    <w:lsdException w:name="heading 2" w:semiHidden="1" w:uiPriority="9" w:unhideWhenUsed="1" w:qFormat="1"/>
-    <w:lsdException w:name="heading 3" w:semiHidden="1" w:uiPriority="9" w:unhideWhenUsed="1" w:qFormat="1"/>
-    <w:lsdException w:name="heading 4" w:semiHidden="1" w:uiPriority="9" w:unhideWhenUsed="1" w:qFormat="1"/>
-    <w:lsdException w:name="heading 5" w:semiHidden="1" w:uiPriority="9" w:unhideWhenUsed="1" w:qFormat="1"/>
-    <w:lsdException w:name="heading 6" w:semiHidden="1" w:uiPriority="9" w:unhideWhenUsed="1" w:qFormat="1"/>
-    <w:lsdException w:name="heading 7" w:semiHidden="1" w:uiPriority="9" w:unhideWhenUsed="1" w:qFormat="1"/>
-    <w:lsdException w:name="heading 8" w:semiHidden="1" w:uiPriority="9" w:unhideWhenUsed="1" w:qFormat="1"/>
-    <w:lsdException w:name="heading 9" w:semiHidden="1" w:uiPriority="9" w:unhideWhenUsed="1" w:qFormat="1"/>
-    <w:lsdException w:name="index 1" w:semiHidden="1" w:unhideWhenUsed="1"/>
-    <w:lsdException w:name="index 2" w:semiHidden="1" w:unhideWhenUsed="1"/>
-    <w:lsdException w:name="index 3" w:semiHidden="1" w:unhideWhenUsed="1"/>
-    <w:lsdException w:name="index 4" w:semiHidden="1" w:unhideWhenUsed="1"/>
-    <w:lsdException w:name="index 5" w:semiHidden="1" w:unhideWhenUsed="1"/>
-    <w:lsdException w:name="index 6" w:semiHidden="1" w:unhideWhenUsed="1"/>
-    <w:lsdException w:name="index 7" w:semiHidden="1" w:unhideWhenUsed="1"/>
-    <w:lsdException w:name="index 8" w:semiHidden="1" w:unhideWhenUsed="1"/>
-    <w:lsdException w:name="index 9" w:semiHidden="1" w:unhideWhenUsed="1"/>
-    <w:lsdException w:name="toc 1" w:semiHidden="1" w:uiPriority="39" w:unhideWhenUsed="1"/>
-    <w:lsdException w:name="toc 2" w:semiHidden="1" w:uiPriority="39" w:unhideWhenUsed="1"/>
-    <w:lsdException w:name="toc 3" w:semiHidden="1" w:uiPriority="39" w:unhideWhenUsed="1"/>
-    <w:lsdException w:name="toc 4" w:semiHidden="1" w:uiPriority="39" w:unhideWhenUsed="1"/>
-    <w:lsdException w:name="toc 5" w:semiHidden="1" w:uiPriority="39" w:unhideWhenUsed="1"/>
-    <w:lsdException w:name="toc 6" w:semiHidden="1" w:uiPriority="39" w:unhideWhenUsed="1"/>
-    <w:lsdException w:name="toc 7" w:semiHidden="1" w:uiPriority="39" w:unhideWhenUsed="1"/>
-    <w:lsdException w:name="toc 8" w:semiHidden="1" w:uiPriority="39" w:unhideWhenUsed="1"/>
-    <w:lsdException w:name="toc 9" w:semiHidden="1" w:uiPriority="39" w:unhideWhenUsed="1"/>
-    <w:lsdException w:name="Normal Indent" w:semiHidden="1" w:unhideWhenUsed="1"/>
-    <w:lsdException w:name="footnote text" w:semiHidden="1" w:unhideWhenUsed="1"/>
-    <w:lsdException w:name="annotation text" w:semiHidden="1" w:unhideWhenUsed="1"/>
-    <w:lsdException w:name="header" w:semiHidden="1" w:unhideWhenUsed="1"/>
-    <w:lsdException w:name="footer" w:semiHidden="1" w:unhideWhenUsed="1"/>
-    <w:lsdException w:name="index heading" w:semiHidden="1" w:unhideWhenUsed="1"/>
-    <w:lsdException w:name="caption" w:semiHidden="1" w:uiPriority="35" w:unhideWhenUsed="1" w:qFormat="1"/>
-    <w:lsdException w:name="table of figures" w:semiHidden="1" w:unhideWhenUsed="1"/>
-    <w:lsdException w:name="envelope address" w:semiHidden="1" w:unhideWhenUsed="1"/>
-    <w:lsdException w:name="envelope return" w:semiHidden="1" w:unhideWhenUsed="1"/>
-    <w:lsdException w:name="footnote reference" w:semiHidden="1" w:unhideWhenUsed="1"/>
-    <w:lsdException w:name="annotation reference" w:semiHidden="1" w:unhideWhenUsed="1"/>
-    <w:lsdException w:name="line number" w:semiHidden="1" w:unhideWhenUsed="1"/>
-    <w:lsdException w:name="page number" w:semiHidden="1" w:unhideWhenUsed="1"/>
-    <w:lsdException w:name="endnote reference" w:semiHidden="1" w:unhideWhenUsed="1"/>
-    <w:lsdException w:name="endnote text" w:semiHidden="1" w:unhideWhenUsed="1"/>
-    <w:lsdException w:name="table of authorities" w:semiHidden="1" w:unhideWhenUsed="1"/>
-    <w:lsdException w:name="macro" w:semiHidden="1" w:unhideWhenUsed="1"/>
-    <w:lsdException w:name="toa heading" w:semiHidden="1" w:unhideWhenUsed="1"/>
-    <w:lsdException w:name="List" w:semiHidden="1" w:unhideWhenUsed="1"/>
-    <w:lsdException w:name="List Bullet" w:semiHidden="1" w:unhideWhenUsed="1"/>
-    <w:lsdException w:name="List Number" w:semiHidden="1" w:unhideWhenUsed="1"/>
-    <w:lsdException w:name="List 2" w:semiHidden="1" w:unhideWhenUsed="1"/>
-    <w:lsdException w:name="List 3" w:semiHidden="1" w:unhideWhenUsed="1"/>
-    <w:lsdException w:name="List 4" w:semiHidden="1" w:unhideWhenUsed="1"/>
-    <w:lsdException w:name="List 5" w:semiHidden="1" w:unhideWhenUsed="1"/>
-    <w:lsdException w:name="List Bullet 2" w:semiHidden="1" w:unhideWhenUsed="1"/>
-    <w:lsdException w:name="List Bullet 3" w:semiHidden="1" w:unhideWhenUsed="1"/>
-    <w:lsdException w:name="List Bullet 4" w:semiHidden="1" w:unhideWhenUsed="1"/>
-    <w:lsdException w:name="List Bullet 5" w:semiHidden="1" w:unhideWhenUsed="1"/>
-    <w:lsdException w:name="List Number 2" w:semiHidden="1" w:unhideWhenUsed="1"/>
-    <w:lsdException w:name="List Number 3" w:semiHidden="1" w:unhideWhenUsed="1"/>
-    <w:lsdException w:name="List Number 4" w:semiHidden="1" w:unhideWhenUsed="1"/>
-    <w:lsdException w:name="List Number 5" w:semiHidden="1" w:unhideWhenUsed="1"/>
-    <w:lsdException w:name="Title" w:uiPriority="10" w:qFormat="1"/>
-    <w:lsdException w:name="Closing" w:semiHidden="1" w:unhideWhenUsed="1"/>
-    <w:lsdException w:name="Signature" w:semiHidden="1" w:unhideWhenUsed="1"/>
-    <w:lsdException w:name="Default Paragraph Font" w:semiHidden="1" w:uiPriority="1" w:unhideWhenUsed="1"/>
-    <w:lsdException w:name="Body Text" w:semiHidden="1" w:unhideWhenUsed="1"/>
-    <w:lsdException w:name="Body Text Indent" w:semiHidden="1" w:unhideWhenUsed="1"/>
-    <w:lsdException w:name="List Continue" w:semiHidden="1" w:unhideWhenUsed="1"/>
-    <w:lsdException w:name="List Continue 2" w:semiHidden="1" w:unhideWhenUsed="1"/>
-    <w:lsdException w:name="List Continue 3" w:semiHidden="1" w:unhideWhenUsed="1"/>
-    <w:lsdException w:name="List Continue 4" w:semiHidden="1" w:unhideWhenUsed="1"/>
-    <w:lsdException w:name="List Continue 5" w:semiHidden="1" w:unhideWhenUsed="1"/>
-    <w:lsdException w:name="Message Header" w:semiHidden="1" w:unhideWhenUsed="1"/>
-    <w:lsdException w:name="Subtitle" w:uiPriority="11" w:qFormat="1"/>
-    <w:lsdException w:name="Salutation" w:semiHidden="1" w:unhideWhenUsed="1"/>
-    <w:lsdException w:name="Date" w:semiHidden="1" w:unhideWhenUsed="1"/>
-    <w:lsdException w:name="Body Text First Indent" w:semiHidden="1" w:unhideWhenUsed="1"/>
-    <w:lsdException w:name="Body Text First Indent 2" w:semiHidden="1" w:unhideWhenUsed="1"/>
-    <w:lsdException w:name="Note Heading" w:semiHidden="1" w:unhideWhenUsed="1"/>
-    <w:lsdException w:name="Body Text 2" w:semiHidden="1" w:unhideWhenUsed="1"/>
-    <w:lsdException w:name="Body Text 3" w:semiHidden="1" w:unhideWhenUsed="1"/>
-    <w:lsdException w:name="Body Text Indent 2" w:semiHidden="1" w:unhideWhenUsed="1"/>
-    <w:lsdException w:name="Body Text Indent 3" w:semiHidden="1" w:unhideWhenUsed="1"/>
-    <w:lsdException w:name="Block Text" w:semiHidden="1" w:unhideWhenUsed="1"/>
-    <w:lsdException w:name="Hyperlink" w:semiHidden="1" w:unhideWhenUsed="1"/>
-    <w:lsdException w:name="FollowedHyperlink" w:semiHidden="1" w:unhideWhenUsed="1"/>
-    <w:lsdException w:name="Strong" w:uiPriority="22" w:qFormat="1"/>
-    <w:lsdException w:name="Emphasis" w:uiPriority="20" w:qFormat="1"/>
-    <w:lsdException w:name="Document Map" w:semiHidden="1" w:unhideWhenUsed="1"/>
-    <w:lsdException w:name="Plain Text" w:semiHidden="1" w:unhideWhenUsed="1"/>
-    <w:lsdException w:name="E-mail Signature" w:semiHidden="1" w:unhideWhenUsed="1"/>
-    <w:lsdException w:name="HTML Top of Form" w:semiHidden="1" w:unhideWhenUsed="1"/>
-    <w:lsdException w:name="HTML Bottom of Form" w:semiHidden="1" w:unhideWhenUsed="1"/>
-    <w:lsdException w:name="Normal (Web)" w:semiHidden="1" w:unhideWhenUsed="1"/>
-    <w:lsdException w:name="HTML Acronym" w:semiHidden="1" w:unhideWhenUsed="1"/>
-    <w:lsdException w:name="HTML Address" w:semiHidden="1" w:unhideWhenUsed="1"/>
-    <w:lsdException w:name="HTML Cite" w:semiHidden="1" w:unhideWhenUsed="1"/>
-    <w:lsdException w:name="HTML Code" w:semiHidden="1" w:unhideWhenUsed="1"/>
-    <w:lsdException w:name="HTML Definition" w:semiHidden="1" w:unhideWhenUsed="1"/>
-    <w:lsdException w:name="HTML Keyboard" w:semiHidden="1" w:unhideWhenUsed="1"/>
-    <w:lsdException w:name="HTML Preformatted" w:semiHidden="1" w:unhideWhenUsed="1"/>
-    <w:lsdException w:name="HTML Sample" w:semiHidden="1" w:unhideWhenUsed="1"/>
-    <w:lsdException w:name="HTML Typewriter" w:semiHidden="1" w:unhideWhenUsed="1"/>
-    <w:lsdException w:name="HTML Variable" w:semiHidden="1" w:unhideWhenUsed="1"/>
-    <w:lsdException w:name="Normal Table" w:semiHidden="1" w:unhideWhenUsed="1"/>
-    <w:lsdException w:name="annotation subject" w:semiHidden="1" w:unhideWhenUsed="1"/>
-    <w:lsdException w:name="No List" w:semiHidden="1" w:unhideWhenUsed="1"/>
-    <w:lsdException w:name="Outline List 1" w:semiHidden="1" w:unhideWhenUsed="1"/>
-    <w:lsdException w:name="Outline List 2" w:semiHidden="1" w:unhideWhenUsed="1"/>
-    <w:lsdException w:name="Outline List 3" w:semiHidden="1" w:unhideWhenUsed="1"/>
-    <w:lsdException w:name="Table Simple 1" w:semiHidden="1" w:unhideWhenUsed="1"/>
-    <w:lsdException w:name="Table Simple 2" w:semiHidden="1" w:unhideWhenUsed="1"/>
-    <w:lsdException w:name="Table Simple 3" w:semiHidden="1" w:unhideWhenUsed="1"/>
-    <w:lsdException w:name="Table Classic 1" w:semiHidden="1" w:unhideWhenUsed="1"/>
-    <w:lsdException w:name="Table Classic 2" w:semiHidden="1" w:unhideWhenUsed="1"/>
-    <w:lsdException w:name="Table Classic 3" w:semiHidden="1" w:unhideWhenUsed="1"/>
-    <w:lsdException w:name="Table Classic 4" w:semiHidden="1" w:unhideWhenUsed="1"/>
-    <w:lsdException w:name="Table Colorful 1" w:semiHidden="1" w:unhideWhenUsed="1"/>
-    <w:lsdException w:name="Table Colorful 2" w:semiHidden="1" w:unhideWhenUsed="1"/>
-    <w:lsdException w:name="Table Colorful 3" w:semiHidden="1" w:unhideWhenUsed="1"/>
-    <w:lsdException w:name="Table Columns 1" w:semiHidden="1" w:unhideWhenUsed="1"/>
-    <w:lsdException w:name="Table Columns 2" w:semiHidden="1" w:unhideWhenUsed="1"/>
-    <w:lsdException w:name="Table Columns 3" w:semiHidden="1" w:unhideWhenUsed="1"/>
-    <w:lsdException w:name="Table Columns 4" w:semiHidden="1" w:unhideWhenUsed="1"/>
-    <w:lsdException w:name="Table Columns 5" w:semiHidden="1" w:unhideWhenUsed="1"/>
-    <w:lsdException w:name="Table Grid 1" w:semiHidden="1" w:unhideWhenUsed="1"/>
-    <w:lsdException w:name="Table Grid 2" w:semiHidden="1" w:unhideWhenUsed="1"/>
-    <w:lsdException w:name="Table Grid 3" w:semiHidden="1" w:unhideWhenUsed="1"/>
-    <w:lsdException w:name="Table Grid 4" w:semiHidden="1" w:unhideWhenUsed="1"/>
-    <w:lsdException w:name="Table Grid 5" w:semiHidden="1" w:unhideWhenUsed="1"/>
-    <w:lsdException w:name="Table Grid 6" w:semiHidden="1" w:unhideWhenUsed="1"/>
-    <w:lsdException w:name="Table Grid 7" w:semiHidden="1" w:unhideWhenUsed="1"/>
-    <w:lsdException w:name="Table Grid 8" w:semiHidden="1" w:unhideWhenUsed="1"/>
-    <w:lsdException w:name="Table List 1" w:semiHidden="1" w:unhideWhenUsed="1"/>
-    <w:lsdException w:name="Table List 2" w:semiHidden="1" w:unhideWhenUsed="1"/>
-    <w:lsdException w:name="Table List 3" w:semiHidden="1" w:unhideWhenUsed="1"/>
-    <w:lsdException w:name="Table List 4" w:semiHidden="1" w:unhideWhenUsed="1"/>
-    <w:lsdException w:name="Table List 5" w:semiHidden="1" w:unhideWhenUsed="1"/>
-    <w:lsdException w:name="Table List 6" w:semiHidden="1" w:unhideWhenUsed="1"/>
-    <w:lsdException w:name="Table List 7" w:semiHidden="1" w:unhideWhenUsed="1"/>
-    <w:lsdException w:name="Table List 8" w:semiHidden="1" w:unhideWhenUsed="1"/>
-    <w:lsdException w:name="Table 3D effects 1" w:semiHidden="1" w:unhideWhenUsed="1"/>
-    <w:lsdException w:name="Table 3D effects 2" w:semiHidden="1" w:unhideWhenUsed="1"/>
-    <w:lsdException w:name="Table 3D effects 3" w:semiHidden="1" w:unhideWhenUsed="1"/>
-    <w:lsdException w:name="Table Contemporary" w:semiHidden="1" w:unhideWhenUsed="1"/>
-    <w:lsdException w:name="Table Elegant" w:semiHidden="1" w:unhideWhenUsed="1"/>
-    <w:lsdException w:name="Table Professional" w:semiHidden="1" w:unhideWhenUsed="1"/>
-    <w:lsdException w:name="Table Subtle 1" w:semiHidden="1" w:unhideWhenUsed="1"/>
-    <w:lsdException w:name="Table Subtle 2" w:semiHidden="1" w:unhideWhenUsed="1"/>
-    <w:lsdException w:name="Table Web 1" w:semiHidden="1" w:unhideWhenUsed="1"/>
-    <w:lsdException w:name="Table Web 2" w:semiHidden="1" w:unhideWhenUsed="1"/>
-    <w:lsdException w:name="Table Web 3" w:semiHidden="1" w:unhideWhenUsed="1"/>
-    <w:lsdException w:name="Balloon Text" w:semiHidden="1" w:unhideWhenUsed="1"/>
-    <w:lsdException w:name="Table Grid" w:uiPriority="39"/>
-    <w:lsdException w:name="Table Theme" w:semiHidden="1" w:unhideWhenUsed="1"/>
-    <w:lsdException w:name="Placeholder Text" w:semiHidden="1"/>
-    <w:lsdException w:name="No Spacing" w:uiPriority="1" w:qFormat="1"/>
-    <w:lsdException w:name="Light Shading" w:uiPriority="60"/>
-    <w:lsdException w:name="Light List" w:uiPriority="61"/>
-    <w:lsdException w:name="Light Grid" w:uiPriority="62"/>
-    <w:lsdException w:name="Medium Shading 1" w:uiPriority="63"/>
-    <w:lsdException w:name="Medium Shading 2" w:uiPriority="64"/>
-    <w:lsdException w:name="Medium List 1" w:uiPriority="65"/>
-    <w:lsdException w:name="Medium List 2" w:uiPriority="66"/>
-    <w:lsdException w:name="Medium Grid 1" w:uiPriority="67"/>
-    <w:lsdException w:name="Medium Grid 2" w:uiPriority="68"/>
-    <w:lsdException w:name="Medium Grid 3" w:uiPriority="69"/>
-    <w:lsdException w:name="Dark List" w:uiPriority="70"/>
-    <w:lsdException w:name="Colorful Shading" w:uiPriority="71"/>
-    <w:lsdException w:name="Colorful List" w:uiPriority="72"/>
-    <w:lsdException w:name="Colorful Grid" w:uiPriority="73"/>
-    <w:lsdException w:name="Light Shading Accent 1" w:uiPriority="60"/>
-    <w:lsdException w:name="Light List Accent 1" w:uiPriority="61"/>
-    <w:lsdException w:name="Light Grid Accent 1" w:uiPriority="62"/>
-    <w:lsdException w:name="Medium Shading 1 Accent 1" w:uiPriority="63"/>
-    <w:lsdException w:name="Medium Shading 2 Accent 1" w:uiPriority="64"/>
-    <w:lsdException w:name="Medium List 1 Accent 1" w:uiPriority="65"/>
-    <w:lsdException w:name="Revision" w:semiHidden="1"/>
-    <w:lsdException w:name="List Paragraph" w:uiPriority="34" w:qFormat="1"/>
-    <w:lsdException w:name="Quote" w:uiPriority="29" w:qFormat="1"/>
-    <w:lsdException w:name="Intense Quote" w:uiPriority="30" w:qFormat="1"/>
-    <w:lsdException w:name="Medium List 2 Accent 1" w:uiPriority="66"/>
-    <w:lsdException w:name="Medium Grid 1 Accent 1" w:uiPriority="67"/>
-    <w:lsdException w:name="Medium Grid 2 Accent 1" w:uiPriority="68"/>
-    <w:lsdException w:name="Medium Grid 3 Accent 1" w:uiPriority="69"/>
-    <w:lsdException w:name="Dark List Accent 1" w:uiPriority="70"/>
-    <w:lsdException w:name="Colorful Shading Accent 1" w:uiPriority="71"/>
-    <w:lsdException w:name="Colorful List Accent 1" w:uiPriority="72"/>
-    <w:lsdException w:name="Colorful Grid Accent 1" w:uiPriority="73"/>
-    <w:lsdException w:name="Light Shading Accent 2" w:uiPriority="60"/>
-    <w:lsdException w:name="Light List Accent 2" w:uiPriority="61"/>
-    <w:lsdException w:name="Light Grid Accent 2" w:uiPriority="62"/>
-    <w:lsdException w:name="Medium Shading 1 Accent 2" w:uiPriority="63"/>
-    <w:lsdException w:name="Medium Shading 2 Accent 2" w:uiPriority="64"/>
-    <w:lsdException w:name="Medium List 1 Accent 2" w:uiPriority="65"/>
-    <w:lsdException w:name="Medium List 2 Accent 2" w:uiPriority="66"/>
-    <w:lsdException w:name="Medium Grid 1 Accent 2" w:uiPriority="67"/>
-    <w:lsdException w:name="Medium Grid 2 Accent 2" w:uiPriority="68"/>
-    <w:lsdException w:name="Medium Grid 3 Accent 2" w:uiPriority="69"/>
-    <w:lsdException w:name="Dark List Accent 2" w:uiPriority="70"/>
-    <w:lsdException w:name="Colorful Shading Accent 2" w:uiPriority="71"/>
-    <w:lsdException w:name="Colorful List Accent 2" w:uiPriority="72"/>
-    <w:lsdException w:name="Colorful Grid Accent 2" w:uiPriority="73"/>
-    <w:lsdException w:name="Light Shading Accent 3" w:uiPriority="60"/>
-    <w:lsdException w:name="Light List Accent 3" w:uiPriority="61"/>
-    <w:lsdException w:name="Light Grid Accent 3" w:uiPriority="62"/>
-    <w:lsdException w:name="Medium Shading 1 Accent 3" w:uiPriority="63"/>
-    <w:lsdException w:name="Medium Shading 2 Accent 3" w:uiPriority="64"/>
-    <w:lsdException w:name="Medium List 1 Accent 3" w:uiPriority="65"/>
-    <w:lsdException w:name="Medium List 2 Accent 3" w:uiPriority="66"/>
-    <w:lsdException w:name="Medium Grid 1 Accent 3" w:uiPriority="67"/>
-    <w:lsdException w:name="Medium Grid 2 Accent 3" w:uiPriority="68"/>
-    <w:lsdException w:name="Medium Grid 3 Accent 3" w:uiPriority="69"/>
-    <w:lsdException w:name="Dark List Accent 3" w:uiPriority="70"/>
-    <w:lsdException w:name="Colorful Shading Accent 3" w:uiPriority="71"/>
-    <w:lsdException w:name="Colorful List Accent 3" w:uiPriority="72"/>
-    <w:lsdException w:name="Colorful Grid Accent 3" w:uiPriority="73"/>
-    <w:lsdException w:name="Light Shading Accent 4" w:uiPriority="60"/>
-    <w:lsdException w:name="Light List Accent 4" w:uiPriority="61"/>
-    <w:lsdException w:name="Light Grid Accent 4" w:uiPriority="62"/>
-    <w:lsdException w:name="Medium Shading 1 Accent 4" w:uiPriority="63"/>
-    <w:lsdException w:name="Medium Shading 2 Accent 4" w:uiPriority="64"/>
-    <w:lsdException w:name="Medium List 1 Accent 4" w:uiPriority="65"/>
-    <w:lsdException w:name="Medium List 2 Accent 4" w:uiPriority="66"/>
-    <w:lsdException w:name="Medium Grid 1 Accent 4" w:uiPriority="67"/>
-    <w:lsdException w:name="Medium Grid 2 Accent 4" w:uiPriority="68"/>
-    <w:lsdException w:name="Medium Grid 3 Accent 4" w:uiPriority="69"/>
-    <w:lsdException w:name="Dark List Accent 4" w:uiPriority="70"/>
-    <w:lsdException w:name="Colorful Shading Accent 4" w:uiPriority="71"/>
-    <w:lsdException w:name="Colorful List Accent 4" w:uiPriority="72"/>
-    <w:lsdException w:name="Colorful Grid Accent 4" w:uiPriority="73"/>
-    <w:lsdException w:name="Light Shading Accent 5" w:uiPriority="60"/>
-    <w:lsdException w:name="Light List Accent 5" w:uiPriority="61"/>
-    <w:lsdException w:name="Light Grid Accent 5" w:uiPriority="62"/>
-    <w:lsdException w:name="Medium Shading 1 Accent 5" w:uiPriority="63"/>
-    <w:lsdException w:name="Medium Shading 2 Accent 5" w:uiPriority="64"/>
-    <w:lsdException w:name="Medium List 1 Accent 5" w:uiPriority="65"/>
-    <w:lsdException w:name="Medium List 2 Accent 5" w:uiPriority="66"/>
-    <w:lsdException w:name="Medium Grid 1 Accent 5" w:uiPriority="67"/>
-    <w:lsdException w:name="Medium Grid 2 Accent 5" w:uiPriority="68"/>
-    <w:lsdException w:name="Medium Grid 3 Accent 5" w:uiPriority="69"/>
-    <w:lsdException w:name="Dark List Accent 5" w:uiPriority="70"/>
-    <w:lsdException w:name="Colorful Shading Accent 5" w:uiPriority="71"/>
-    <w:lsdException w:name="Colorful List Accent 5" w:uiPriority="72"/>
-    <w:lsdException w:name="Colorful Grid Accent 5" w:uiPriority="73"/>
-    <w:lsdException w:name="Light Shading Accent 6" w:uiPriority="60"/>
-    <w:lsdException w:name="Light List Accent 6" w:uiPriority="61"/>
-    <w:lsdException w:name="Light Grid Accent 6" w:uiPriority="62"/>
-    <w:lsdException w:name="Medium Shading 1 Accent 6" w:uiPriority="63"/>
-    <w:lsdException w:name="Medium Shading 2 Accent 6" w:uiPriority="64"/>
-    <w:lsdException w:name="Medium List 1 Accent 6" w:uiPriority="65"/>
-    <w:lsdException w:name="Medium List 2 Accent 6" w:uiPriority="66"/>
-    <w:lsdException w:name="Medium Grid 1 Accent 6" w:uiPriority="67"/>
-    <w:lsdException w:name="Medium Grid 2 Accent 6" w:uiPriority="68"/>
-    <w:lsdException w:name="Medium Grid 3 Accent 6" w:uiPriority="69"/>
-    <w:lsdException w:name="Dark List Accent 6" w:uiPriority="70"/>
-    <w:lsdException w:name="Colorful Shading Accent 6" w:uiPriority="71"/>
-    <w:lsdException w:name="Colorful List Accent 6" w:uiPriority="72"/>
-    <w:lsdException w:name="Colorful Grid Accent 6" w:uiPriority="73"/>
-    <w:lsdException w:name="Subtle Emphasis" w:uiPriority="19" w:qFormat="1"/>
-    <w:lsdException w:name="Intense Emphasis" w:uiPriority="21" w:qFormat="1"/>
-    <w:lsdException w:name="Subtle Reference" w:uiPriority="31" w:qFormat="1"/>
-    <w:lsdException w:name="Intense Reference" w:uiPriority="32" w:qFormat="1"/>
-    <w:lsdException w:name="Book Title" w:uiPriority="33" w:qFormat="1"/>
-    <w:lsdException w:name="Bibliography" w:semiHidden="1" w:uiPriority="37" w:unhideWhenUsed="1"/>
-    <w:lsdException w:name="TOC Heading" w:semiHidden="1" w:uiPriority="39" w:unhideWhenUsed="1" w:qFormat="1"/>
-    <w:lsdException w:name="Plain Table 1" w:uiPriority="41"/>
-    <w:lsdException w:name="Plain Table 2" w:uiPriority="42"/>
-    <w:lsdException w:name="Plain Table 3" w:uiPriority="43"/>
-    <w:lsdException w:name="Plain Table 4" w:uiPriority="44"/>
-    <w:lsdException w:name="Plain Table 5" w:uiPriority="45"/>
-    <w:lsdException w:name="Grid Table Light" w:uiPriority="40"/>
-    <w:lsdException w:name="Grid Table 1 Light" w:uiPriority="46"/>
-    <w:lsdException w:name="Grid Table 2" w:uiPriority="47"/>
-    <w:lsdException w:name="Grid Table 3" w:uiPriority="48"/>
-    <w:lsdException w:name="Grid Table 4" w:uiPriority="49"/>
-    <w:lsdException w:name="Grid Table 5 Dark" w:uiPriority="50"/>
-    <w:lsdException w:name="Grid Table 6 Colorful" w:uiPriority="51"/>
-    <w:lsdException w:name="Grid Table 7 Colorful" w:uiPriority="52"/>
-    <w:lsdException w:name="Grid Table 1 Light Accent 1" w:uiPriority="46"/>
-    <w:lsdException w:name="Grid Table 2 Accent 1" w:uiPriority="47"/>
-    <w:lsdException w:name="Grid Table 3 Accent 1" w:uiPriority="48"/>
-    <w:lsdException w:name="Grid Table 4 Accent 1" w:uiPriority="49"/>
-    <w:lsdException w:name="Grid Table 5 Dark Accent 1" w:uiPriority="50"/>
-    <w:lsdException w:name="Grid Table 6 Colorful Accent 1" w:uiPriority="51"/>
-    <w:lsdException w:name="Grid Table 7 Colorful Accent 1" w:uiPriority="52"/>
-    <w:lsdException w:name="Grid Table 1 Light Accent 2" w:uiPriority="46"/>
-    <w:lsdException w:name="Grid Table 2 Accent 2" w:uiPriority="47"/>
-    <w:lsdException w:name="Grid Table 3 Accent 2" w:uiPriority="48"/>
-    <w:lsdException w:name="Grid Table 4 Accent 2" w:uiPriority="49"/>
-    <w:lsdException w:name="Grid Table 5 Dark Accent 2" w:uiPriority="50"/>
-    <w:lsdException w:name="Grid Table 6 Colorful Accent 2" w:uiPriority="51"/>
-    <w:lsdException w:name="Grid Table 7 Colorful Accent 2" w:uiPriority="52"/>
-    <w:lsdException w:name="Grid Table 1 Light Accent 3" w:uiPriority="46"/>
-    <w:lsdException w:name="Grid Table 2 Accent 3" w:uiPriority="47"/>
-    <w:lsdException w:name="Grid Table 3 Accent 3" w:uiPriority="48"/>
-    <w:lsdException w:name="Grid Table 4 Accent 3" w:uiPriority="49"/>
-    <w:lsdException w:name="Grid Table 5 Dark Accent 3" w:uiPriority="50"/>
-    <w:lsdException w:name="Grid Table 6 Colorful Accent 3" w:uiPriority="51"/>
-    <w:lsdException w:name="Grid Table 7 Colorful Accent 3" w:uiPriority="52"/>
-    <w:lsdException w:name="Grid Table 1 Light Accent 4" w:uiPriority="46"/>
-    <w:lsdException w:name="Grid Table 2 Accent 4" w:uiPriority="47"/>
-    <w:lsdException w:name="Grid Table 3 Accent 4" w:uiPriority="48"/>
-    <w:lsdException w:name="Grid Table 4 Accent 4" w:uiPriority="49"/>
-    <w:lsdException w:name="Grid Table 5 Dark Accent 4" w:uiPriority="50"/>
-    <w:lsdException w:name="Grid Table 6 Colorful Accent 4" w:uiPriority="51"/>
-    <w:lsdException w:name="Grid Table 7 Colorful Accent 4" w:uiPriority="52"/>
-    <w:lsdException w:name="Grid Table 1 Light Accent 5" w:uiPriority="46"/>
-    <w:lsdException w:name="Grid Table 2 Accent 5" w:uiPriority="47"/>
-    <w:lsdException w:name="Grid Table 3 Accent 5" w:uiPriority="48"/>
-    <w:lsdException w:name="Grid Table 4 Accent 5" w:uiPriority="49"/>
-    <w:lsdException w:name="Grid Table 5 Dark Accent 5" w:uiPriority="50"/>
-    <w:lsdException w:name="Grid Table 6 Colorful Accent 5" w:uiPriority="51"/>
-    <w:lsdException w:name="Grid Table 7 Colorful Accent 5" w:uiPriority="52"/>
-    <w:lsdException w:name="Grid Table 1 Light Accent 6" w:uiPriority="46"/>
-    <w:lsdException w:name="Grid Table 2 Accent 6" w:uiPriority="47"/>
-    <w:lsdException w:name="Grid Table 3 Accent 6" w:uiPriority="48"/>
-    <w:lsdException w:name="Grid Table 4 Accent 6" w:uiPriority="49"/>
-    <w:lsdException w:name="Grid Table 5 Dark Accent 6" w:uiPriority="50"/>
-    <w:lsdException w:name="Grid Table 6 Colorful Accent 6" w:uiPriority="51"/>
-    <w:lsdException w:name="Grid Table 7 Colorful Accent 6" w:uiPriority="52"/>
-    <w:lsdException w:name="List Table 1 Light" w:uiPriority="46"/>
-    <w:lsdException w:name="List Table 2" w:uiPriority="47"/>
-    <w:lsdException w:name="List Table 3" w:uiPriority="48"/>
-    <w:lsdException w:name="List Table 4" w:uiPriority="49"/>
-    <w:lsdException w:name="List Table 5 Dark" w:uiPriority="50"/>
-    <w:lsdException w:name="List Table 6 Colorful" w:uiPriority="51"/>
-    <w:lsdException w:name="List Table 7 Colorful" w:uiPriority="52"/>
-    <w:lsdException w:name="List Table 1 Light Accent 1" w:uiPriority="46"/>
-    <w:lsdException w:name="List Table 2 Accent 1" w:uiPriority="47"/>
-    <w:lsdException w:name="List Table 3 Accent 1" w:uiPriority="48"/>
-    <w:lsdException w:name="List Table 4 Accent 1" w:uiPriority="49"/>
-    <w:lsdException w:name="List Table 5 Dark Accent 1" w:uiPriority="50"/>
-    <w:lsdException w:name="List Table 6 Colorful Accent 1" w:uiPriority="51"/>
-    <w:lsdException w:name="List Table 7 Colorful Accent 1" w:uiPriority="52"/>
-    <w:lsdException w:name="List Table 1 Light Accent 2" w:uiPriority="46"/>
-    <w:lsdException w:name="List Table 2 Accent 2" w:uiPriority="47"/>
-    <w:lsdException w:name="List Table 3 Accent 2" w:uiPriority="48"/>
-    <w:lsdException w:name="List Table 4 Accent 2" w:uiPriority="49"/>
-    <w:lsdException w:name="List Table 5 Dark Accent 2" w:uiPriority="50"/>
-    <w:lsdException w:name="List Table 6 Colorful Accent 2" w:uiPriority="51"/>
-    <w:lsdException w:name="List Table 7 Colorful Accent 2" w:uiPriority="52"/>
-    <w:lsdException w:name="List Table 1 Light Accent 3" w:uiPriority="46"/>
-    <w:lsdException w:name="List Table 2 Accent 3" w:uiPriority="47"/>
-    <w:lsdException w:name="List Table 3 Accent 3" w:uiPriority="48"/>
-    <w:lsdException w:name="List Table 4 Accent 3" w:uiPriority="49"/>
-    <w:lsdException w:name="List Table 5 Dark Accent 3" w:uiPriority="50"/>
-    <w:lsdException w:name="List Table 6 Colorful Accent 3" w:uiPriority="51"/>
-    <w:lsdException w:name="List Table 7 Colorful Accent 3" w:uiPriority="52"/>
-    <w:lsdException w:name="List Table 1 Light Accent 4" w:uiPriority="46"/>
-    <w:lsdException w:name="List Table 2 Accent 4" w:uiPriority="47"/>
-    <w:lsdException w:name="List Table 3 Accent 4" w:uiPriority="48"/>
-    <w:lsdException w:name="List Table 4 Accent 4" w:uiPriority="49"/>
-    <w:lsdException w:name="List Table 5 Dark Accent 4" w:uiPriority="50"/>
-    <w:lsdException w:name="List Table 6 Colorful Accent 4" w:uiPriority="51"/>
-    <w:lsdException w:name="List Table 7 Colorful Accent 4" w:uiPriority="52"/>
-    <w:lsdException w:name="List Table 1 Light Accent 5" w:uiPriority="46"/>
-    <w:lsdException w:name="List Table 2 Accent 5" w:uiPriority="47"/>
-    <w:lsdException w:name="List Table 3 Accent 5" w:uiPriority="48"/>
-    <w:lsdException w:name="List Table 4 Accent 5" w:uiPriority="49"/>
-    <w:lsdException w:name="List Table 5 Dark Accent 5" w:uiPriority="50"/>
-    <w:lsdException w:name="List Table 6 Colorful Accent 5" w:uiPriority="51"/>
-    <w:lsdException w:name="List Table 7 Colorful Accent 5" w:uiPriority="52"/>
-    <w:lsdException w:name="List Table 1 Light Accent 6" w:uiPriority="46"/>
-    <w:lsdException w:name="List Table 2 Accent 6" w:uiPriority="47"/>
-    <w:lsdException w:name="List Table 3 Accent 6" w:uiPriority="48"/>
-    <w:lsdException w:name="List Table 4 Accent 6" w:uiPriority="49"/>
-    <w:lsdException w:name="List Table 5 Dark Accent 6" w:uiPriority="50"/>
-    <w:lsdException w:name="List Table 6 Colorful Accent 6" w:uiPriority="51"/>
-    <w:lsdException w:name="List Table 7 Colorful Accent 6" w:uiPriority="52"/>
-  </w:latentStyles>
-  <w:style w:type="paragraph" w:default="1" w:styleId="a">
-    <w:name w:val="Normal"/>
-    <w:qFormat/>
-  </w:style>
-  <w:style w:type="character" w:default="1" w:styleId="a0">
-    <w:name w:val="Default Paragraph Font"/>
-    <w:uiPriority w:val="1"/>
-    <w:semiHidden/>
-    <w:unhideWhenUsed/>
-  </w:style>
-  <w:style w:type="table" w:default="1" w:styleId="a1">
-    <w:name w:val="Normal Table"/>
-    <w:uiPriority w:val="99"/>
-    <w:semiHidden/>
-    <w:unhideWhenUsed/>
-    <w:tblPr>
-      <w:tblInd w:w="0" w:type="dxa"/>
-      <w:tblCellMar>
-        <w:top w:w="0" w:type="dxa"/>
-        <w:left w:w="108" w:type="dxa"/>
-        <w:bottom w:w="0" w:type="dxa"/>
-        <w:right w:w="108" w:type="dxa"/>
-      </w:tblCellMar>
-    </w:tblPr>
-  </w:style>
-  <w:style w:type="numbering" w:default="1" w:styleId="a2">
-    <w:name w:val="No List"/>
-    <w:uiPriority w:val="99"/>
-    <w:semiHidden/>
-    <w:unhideWhenUsed/>
-  </w:style>
-  <w:style w:type="character" w:styleId="a3">
-    <w:name w:val="Placeholder Text"/>
-    <w:basedOn w:val="a0"/>
-    <w:uiPriority w:val="99"/>
-    <w:semiHidden/>
-    <w:rsid w:val="00CB262C"/>
-    <w:rPr>
-      <w:color w:val="808080"/>
-    </w:rPr>
-  </w:style>
-</w:styles>
-</file>
-
-<file path=word/glossary/webSettings.xml><?xml version="1.0" encoding="utf-8"?>
-<w:webSettings xmlns:mc="http://schemas.openxmlformats.org/markup-compatibility/2006" xmlns:r="http://schemas.openxmlformats.org/officeDocument/2006/relationships" xmlns:w="http://schemas.openxmlformats.org/wordprocessingml/2006/main" xmlns:w14="http://schemas.microsoft.com/office/word/2010/wordml" xmlns:w15="http://schemas.microsoft.com/office/word/2012/wordml" xmlns:w16se="http://schemas.microsoft.com/office/word/2015/wordml/symex" mc:Ignorable="w14 w15 w16se">
-  <w:optimizeForBrowser/>
-  <w:allowPNG/>
-</w:webSettings>
-</file>
-
 <file path=word/theme/theme1.xml><?xml version="1.0" encoding="utf-8"?>
 <a:theme xmlns:a="http://schemas.openxmlformats.org/drawingml/2006/main" name="Тема Office">
   <a:themeElements>
@@ -36843,7 +36300,7 @@
 </file>
 
 <file path=customXml/itemProps1.xml><?xml version="1.0" encoding="utf-8"?>
-<ds:datastoreItem xmlns:ds="http://schemas.openxmlformats.org/officeDocument/2006/customXml" ds:itemID="{24DD9214-2122-4F17-BF8C-17A1B2F3991E}">
+<ds:datastoreItem xmlns:ds="http://schemas.openxmlformats.org/officeDocument/2006/customXml" ds:itemID="{BCF48144-BDE4-4BC3-9D10-F3CDC2D021FB}">
   <ds:schemaRefs>
     <ds:schemaRef ds:uri="http://schemas.openxmlformats.org/officeDocument/2006/bibliography"/>
   </ds:schemaRefs>

</xml_diff>